<commit_message>
added game play sequence
</commit_message>
<xml_diff>
--- a/final_project_report.docx
+++ b/final_project_report.docx
@@ -362,6 +362,104 @@
     </w:p>
     <w:p>
       <w:pPr>
+        <w:spacing w:before="100" w:beforeAutospacing="1" w:after="100" w:afterAutospacing="1" w:line="240" w:lineRule="auto"/>
+        <w:outlineLvl w:val="2"/>
+        <w:rPr>
+          <w:rFonts w:ascii="Times New Roman" w:eastAsia="Times New Roman" w:hAnsi="Times New Roman" w:cs="Times New Roman"/>
+          <w:b/>
+          <w:bCs/>
+          <w:kern w:val="0"/>
+          <w14:ligatures w14:val="none"/>
+        </w:rPr>
+      </w:pPr>
+      <w:r>
+        <w:rPr>
+          <w:rFonts w:ascii="Times New Roman" w:eastAsia="Times New Roman" w:hAnsi="Times New Roman" w:cs="Times New Roman"/>
+          <w:b/>
+          <w:bCs/>
+          <w:kern w:val="0"/>
+          <w14:ligatures w14:val="none"/>
+        </w:rPr>
+        <w:t>Game Playing Sequence</w:t>
+      </w:r>
+    </w:p>
+    <w:p>
+      <w:pPr>
+        <w:spacing w:before="100" w:beforeAutospacing="1" w:after="100" w:afterAutospacing="1" w:line="240" w:lineRule="auto"/>
+        <w:outlineLvl w:val="2"/>
+        <w:rPr>
+          <w:rFonts w:ascii="Times New Roman" w:eastAsia="Times New Roman" w:hAnsi="Times New Roman" w:cs="Times New Roman"/>
+          <w:b/>
+          <w:bCs/>
+          <w:kern w:val="0"/>
+          <w14:ligatures w14:val="none"/>
+        </w:rPr>
+      </w:pPr>
+      <w:r>
+        <w:rPr>
+          <w:rFonts w:ascii="Times New Roman" w:eastAsia="Times New Roman" w:hAnsi="Times New Roman" w:cs="Times New Roman"/>
+          <w:kern w:val="0"/>
+          <w14:ligatures w14:val="none"/>
+        </w:rPr>
+        <w:t xml:space="preserve">At startup or after a manual reset, the system initializes and plays an introductory song ("Mary Had a Little Lamb"). After the song finishes, the Pong game begins and continues until a player reaches </w:t>
+      </w:r>
+      <w:r>
+        <w:rPr>
+          <w:rFonts w:ascii="Times New Roman" w:eastAsia="Times New Roman" w:hAnsi="Times New Roman" w:cs="Times New Roman"/>
+          <w:b/>
+          <w:bCs/>
+          <w:kern w:val="0"/>
+          <w14:ligatures w14:val="none"/>
+        </w:rPr>
+        <w:t>9 points</w:t>
+      </w:r>
+      <w:r>
+        <w:rPr>
+          <w:rFonts w:ascii="Times New Roman" w:eastAsia="Times New Roman" w:hAnsi="Times New Roman" w:cs="Times New Roman"/>
+          <w:kern w:val="0"/>
+          <w14:ligatures w14:val="none"/>
+        </w:rPr>
+        <w:t xml:space="preserve">. Once a player wins, both scores reset to </w:t>
+      </w:r>
+      <w:r>
+        <w:rPr>
+          <w:rFonts w:ascii="Times New Roman" w:eastAsia="Times New Roman" w:hAnsi="Times New Roman" w:cs="Times New Roman"/>
+          <w:b/>
+          <w:bCs/>
+          <w:kern w:val="0"/>
+          <w14:ligatures w14:val="none"/>
+        </w:rPr>
+        <w:t>0</w:t>
+      </w:r>
+      <w:r>
+        <w:rPr>
+          <w:rFonts w:ascii="Times New Roman" w:eastAsia="Times New Roman" w:hAnsi="Times New Roman" w:cs="Times New Roman"/>
+          <w:kern w:val="0"/>
+          <w14:ligatures w14:val="none"/>
+        </w:rPr>
+        <w:t xml:space="preserve">, and the game restarts </w:t>
+      </w:r>
+      <w:r>
+        <w:rPr>
+          <w:rFonts w:ascii="Times New Roman" w:eastAsia="Times New Roman" w:hAnsi="Times New Roman" w:cs="Times New Roman"/>
+          <w:b/>
+          <w:bCs/>
+          <w:kern w:val="0"/>
+          <w14:ligatures w14:val="none"/>
+        </w:rPr>
+        <w:t>immediately without replaying</w:t>
+      </w:r>
+      <w:r>
+        <w:rPr>
+          <w:rFonts w:ascii="Times New Roman" w:eastAsia="Times New Roman" w:hAnsi="Times New Roman" w:cs="Times New Roman"/>
+          <w:kern w:val="0"/>
+          <w14:ligatures w14:val="none"/>
+        </w:rPr>
+        <w:t xml:space="preserve"> the introduction. Pressing the reset button at any time clears the scores and restarts the full sequence, including the song.</w:t>
+      </w:r>
+    </w:p>
+    <w:p>
+      <w:pPr>
         <w:jc w:val="center"/>
         <w:rPr>
           <w:rFonts w:ascii="Times New Roman" w:hAnsi="Times New Roman" w:cs="Times New Roman"/>
@@ -534,6 +632,7 @@
           <w:b/>
           <w:bCs/>
         </w:rPr>
+        <w:lastRenderedPageBreak/>
         <w:t xml:space="preserve">What </w:t>
       </w:r>
       <w:r>
@@ -594,7 +693,6 @@
           <w:b/>
           <w:bCs/>
         </w:rPr>
-        <w:lastRenderedPageBreak/>
         <w:t>Task #2</w:t>
       </w:r>
     </w:p>
@@ -766,6 +864,466 @@
       <w:pPr>
         <w:pStyle w:val="NormalWeb"/>
       </w:pPr>
+      <w:r>
+        <w:rPr>
+          <w:noProof/>
+          <w14:ligatures w14:val="standardContextual"/>
+        </w:rPr>
+        <mc:AlternateContent>
+          <mc:Choice Requires="wps">
+            <w:drawing>
+              <wp:anchor distT="0" distB="0" distL="114300" distR="114300" simplePos="0" relativeHeight="251664384" behindDoc="0" locked="0" layoutInCell="1" allowOverlap="1" wp14:anchorId="527FD197" wp14:editId="596ADC33">
+                <wp:simplePos x="0" y="0"/>
+                <wp:positionH relativeFrom="margin">
+                  <wp:align>right</wp:align>
+                </wp:positionH>
+                <wp:positionV relativeFrom="paragraph">
+                  <wp:posOffset>3054633</wp:posOffset>
+                </wp:positionV>
+                <wp:extent cx="914400" cy="277354"/>
+                <wp:effectExtent l="0" t="0" r="0" b="0"/>
+                <wp:wrapNone/>
+                <wp:docPr id="1428496131" name="Text Box 2"/>
+                <wp:cNvGraphicFramePr/>
+                <a:graphic xmlns:a="http://schemas.openxmlformats.org/drawingml/2006/main">
+                  <a:graphicData uri="http://schemas.microsoft.com/office/word/2010/wordprocessingShape">
+                    <wps:wsp>
+                      <wps:cNvSpPr txBox="1"/>
+                      <wps:spPr>
+                        <a:xfrm>
+                          <a:off x="0" y="0"/>
+                          <a:ext cx="914400" cy="277354"/>
+                        </a:xfrm>
+                        <a:prstGeom prst="rect">
+                          <a:avLst/>
+                        </a:prstGeom>
+                        <a:noFill/>
+                        <a:ln w="6350">
+                          <a:noFill/>
+                        </a:ln>
+                      </wps:spPr>
+                      <wps:txbx>
+                        <w:txbxContent>
+                          <w:p>
+                            <w:pPr>
+                              <w:rPr>
+                                <w:color w:val="00B050"/>
+                                <w:sz w:val="16"/>
+                                <w:szCs w:val="16"/>
+                                <w14:textOutline w14:w="9525" w14:cap="rnd" w14:cmpd="sng" w14:algn="ctr">
+                                  <w14:noFill/>
+                                  <w14:prstDash w14:val="solid"/>
+                                  <w14:bevel/>
+                                </w14:textOutline>
+                              </w:rPr>
+                            </w:pPr>
+                            <w:r>
+                              <w:rPr>
+                                <w:color w:val="00B050"/>
+                                <w:sz w:val="16"/>
+                                <w:szCs w:val="16"/>
+                                <w14:textOutline w14:w="9525" w14:cap="rnd" w14:cmpd="sng" w14:algn="ctr">
+                                  <w14:noFill/>
+                                  <w14:prstDash w14:val="solid"/>
+                                  <w14:bevel/>
+                                </w14:textOutline>
+                              </w:rPr>
+                              <w:t>Task #</w:t>
+                            </w:r>
+                            <w:r>
+                              <w:rPr>
+                                <w:color w:val="00B050"/>
+                                <w:sz w:val="16"/>
+                                <w:szCs w:val="16"/>
+                                <w14:textOutline w14:w="9525" w14:cap="rnd" w14:cmpd="sng" w14:algn="ctr">
+                                  <w14:noFill/>
+                                  <w14:prstDash w14:val="solid"/>
+                                  <w14:bevel/>
+                                </w14:textOutline>
+                              </w:rPr>
+                              <w:t>3</w:t>
+                            </w:r>
+                            <w:r>
+                              <w:rPr>
+                                <w:color w:val="00B050"/>
+                                <w:sz w:val="16"/>
+                                <w:szCs w:val="16"/>
+                                <w14:textOutline w14:w="9525" w14:cap="rnd" w14:cmpd="sng" w14:algn="ctr">
+                                  <w14:noFill/>
+                                  <w14:prstDash w14:val="solid"/>
+                                  <w14:bevel/>
+                                </w14:textOutline>
+                              </w:rPr>
+                              <w:t xml:space="preserve"> updates</w:t>
+                            </w:r>
+                          </w:p>
+                        </w:txbxContent>
+                      </wps:txbx>
+                      <wps:bodyPr rot="0" spcFirstLastPara="0" vertOverflow="overflow" horzOverflow="overflow" vert="horz" wrap="none" lIns="91440" tIns="45720" rIns="91440" bIns="45720" numCol="1" spcCol="0" rtlCol="0" fromWordArt="0" anchor="t" anchorCtr="0" forceAA="0" compatLnSpc="1">
+                        <a:prstTxWarp prst="textNoShape">
+                          <a:avLst/>
+                        </a:prstTxWarp>
+                        <a:noAutofit/>
+                      </wps:bodyPr>
+                    </wps:wsp>
+                  </a:graphicData>
+                </a:graphic>
+                <wp14:sizeRelV relativeFrom="margin">
+                  <wp14:pctHeight>0</wp14:pctHeight>
+                </wp14:sizeRelV>
+              </wp:anchor>
+            </w:drawing>
+          </mc:Choice>
+          <mc:Fallback>
+            <w:pict>
+              <v:shapetype w14:anchorId="527FD197" id="_x0000_t202" coordsize="21600,21600" o:spt="202" path="m,l,21600r21600,l21600,xe">
+                <v:stroke joinstyle="miter"/>
+                <v:path gradientshapeok="t" o:connecttype="rect"/>
+              </v:shapetype>
+              <v:shape id="Text Box 2" o:spid="_x0000_s1026" type="#_x0000_t202" style="position:absolute;margin-left:20.8pt;margin-top:240.5pt;width:1in;height:21.85pt;z-index:251664384;visibility:visible;mso-wrap-style:none;mso-height-percent:0;mso-wrap-distance-left:9pt;mso-wrap-distance-top:0;mso-wrap-distance-right:9pt;mso-wrap-distance-bottom:0;mso-position-horizontal:right;mso-position-horizontal-relative:margin;mso-position-vertical:absolute;mso-position-vertical-relative:text;mso-height-percent:0;mso-height-relative:margin;v-text-anchor:top" o:gfxdata="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" filled="f" stroked="f" strokeweight=".5pt">
+                <v:textbox>
+                  <w:txbxContent>
+                    <w:p>
+                      <w:pPr>
+                        <w:rPr>
+                          <w:color w:val="00B050"/>
+                          <w:sz w:val="16"/>
+                          <w:szCs w:val="16"/>
+                          <w14:textOutline w14:w="9525" w14:cap="rnd" w14:cmpd="sng" w14:algn="ctr">
+                            <w14:noFill/>
+                            <w14:prstDash w14:val="solid"/>
+                            <w14:bevel/>
+                          </w14:textOutline>
+                        </w:rPr>
+                      </w:pPr>
+                      <w:r>
+                        <w:rPr>
+                          <w:color w:val="00B050"/>
+                          <w:sz w:val="16"/>
+                          <w:szCs w:val="16"/>
+                          <w14:textOutline w14:w="9525" w14:cap="rnd" w14:cmpd="sng" w14:algn="ctr">
+                            <w14:noFill/>
+                            <w14:prstDash w14:val="solid"/>
+                            <w14:bevel/>
+                          </w14:textOutline>
+                        </w:rPr>
+                        <w:t>Task #</w:t>
+                      </w:r>
+                      <w:r>
+                        <w:rPr>
+                          <w:color w:val="00B050"/>
+                          <w:sz w:val="16"/>
+                          <w:szCs w:val="16"/>
+                          <w14:textOutline w14:w="9525" w14:cap="rnd" w14:cmpd="sng" w14:algn="ctr">
+                            <w14:noFill/>
+                            <w14:prstDash w14:val="solid"/>
+                            <w14:bevel/>
+                          </w14:textOutline>
+                        </w:rPr>
+                        <w:t>3</w:t>
+                      </w:r>
+                      <w:r>
+                        <w:rPr>
+                          <w:color w:val="00B050"/>
+                          <w:sz w:val="16"/>
+                          <w:szCs w:val="16"/>
+                          <w14:textOutline w14:w="9525" w14:cap="rnd" w14:cmpd="sng" w14:algn="ctr">
+                            <w14:noFill/>
+                            <w14:prstDash w14:val="solid"/>
+                            <w14:bevel/>
+                          </w14:textOutline>
+                        </w:rPr>
+                        <w:t xml:space="preserve"> updates</w:t>
+                      </w:r>
+                    </w:p>
+                  </w:txbxContent>
+                </v:textbox>
+                <w10:wrap anchorx="margin"/>
+              </v:shape>
+            </w:pict>
+          </mc:Fallback>
+        </mc:AlternateContent>
+      </w:r>
+      <w:r>
+        <w:rPr>
+          <w:noProof/>
+          <w14:ligatures w14:val="standardContextual"/>
+        </w:rPr>
+        <mc:AlternateContent>
+          <mc:Choice Requires="wps">
+            <w:drawing>
+              <wp:anchor distT="0" distB="0" distL="114300" distR="114300" simplePos="0" relativeHeight="251662336" behindDoc="0" locked="0" layoutInCell="1" allowOverlap="1" wp14:anchorId="546546B5" wp14:editId="738E8483">
+                <wp:simplePos x="0" y="0"/>
+                <wp:positionH relativeFrom="margin">
+                  <wp:align>right</wp:align>
+                </wp:positionH>
+                <wp:positionV relativeFrom="paragraph">
+                  <wp:posOffset>865649</wp:posOffset>
+                </wp:positionV>
+                <wp:extent cx="914400" cy="277354"/>
+                <wp:effectExtent l="0" t="0" r="0" b="0"/>
+                <wp:wrapNone/>
+                <wp:docPr id="1339127238" name="Text Box 2"/>
+                <wp:cNvGraphicFramePr/>
+                <a:graphic xmlns:a="http://schemas.openxmlformats.org/drawingml/2006/main">
+                  <a:graphicData uri="http://schemas.microsoft.com/office/word/2010/wordprocessingShape">
+                    <wps:wsp>
+                      <wps:cNvSpPr txBox="1"/>
+                      <wps:spPr>
+                        <a:xfrm>
+                          <a:off x="0" y="0"/>
+                          <a:ext cx="914400" cy="277354"/>
+                        </a:xfrm>
+                        <a:prstGeom prst="rect">
+                          <a:avLst/>
+                        </a:prstGeom>
+                        <a:noFill/>
+                        <a:ln w="6350">
+                          <a:noFill/>
+                        </a:ln>
+                      </wps:spPr>
+                      <wps:txbx>
+                        <w:txbxContent>
+                          <w:p>
+                            <w:pPr>
+                              <w:rPr>
+                                <w:color w:val="E97132" w:themeColor="accent2"/>
+                                <w:sz w:val="16"/>
+                                <w:szCs w:val="16"/>
+                                <w14:textOutline w14:w="9525" w14:cap="rnd" w14:cmpd="sng" w14:algn="ctr">
+                                  <w14:noFill/>
+                                  <w14:prstDash w14:val="solid"/>
+                                  <w14:bevel/>
+                                </w14:textOutline>
+                              </w:rPr>
+                            </w:pPr>
+                            <w:r>
+                              <w:rPr>
+                                <w:color w:val="E97132" w:themeColor="accent2"/>
+                                <w:sz w:val="16"/>
+                                <w:szCs w:val="16"/>
+                                <w14:textOutline w14:w="9525" w14:cap="rnd" w14:cmpd="sng" w14:algn="ctr">
+                                  <w14:noFill/>
+                                  <w14:prstDash w14:val="solid"/>
+                                  <w14:bevel/>
+                                </w14:textOutline>
+                              </w:rPr>
+                              <w:t>Task #2 updates</w:t>
+                            </w:r>
+                          </w:p>
+                        </w:txbxContent>
+                      </wps:txbx>
+                      <wps:bodyPr rot="0" spcFirstLastPara="0" vertOverflow="overflow" horzOverflow="overflow" vert="horz" wrap="none" lIns="91440" tIns="45720" rIns="91440" bIns="45720" numCol="1" spcCol="0" rtlCol="0" fromWordArt="0" anchor="t" anchorCtr="0" forceAA="0" compatLnSpc="1">
+                        <a:prstTxWarp prst="textNoShape">
+                          <a:avLst/>
+                        </a:prstTxWarp>
+                        <a:noAutofit/>
+                      </wps:bodyPr>
+                    </wps:wsp>
+                  </a:graphicData>
+                </a:graphic>
+                <wp14:sizeRelV relativeFrom="margin">
+                  <wp14:pctHeight>0</wp14:pctHeight>
+                </wp14:sizeRelV>
+              </wp:anchor>
+            </w:drawing>
+          </mc:Choice>
+          <mc:Fallback>
+            <w:pict>
+              <v:shape w14:anchorId="546546B5" id="_x0000_s1027" type="#_x0000_t202" style="position:absolute;margin-left:20.8pt;margin-top:68.15pt;width:1in;height:21.85pt;z-index:251662336;visibility:visible;mso-wrap-style:none;mso-height-percent:0;mso-wrap-distance-left:9pt;mso-wrap-distance-top:0;mso-wrap-distance-right:9pt;mso-wrap-distance-bottom:0;mso-position-horizontal:right;mso-position-horizontal-relative:margin;mso-position-vertical:absolute;mso-position-vertical-relative:text;mso-height-percent:0;mso-height-relative:margin;v-text-anchor:top" o:gfxdata="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" filled="f" stroked="f" strokeweight=".5pt">
+                <v:textbox>
+                  <w:txbxContent>
+                    <w:p>
+                      <w:pPr>
+                        <w:rPr>
+                          <w:color w:val="E97132" w:themeColor="accent2"/>
+                          <w:sz w:val="16"/>
+                          <w:szCs w:val="16"/>
+                          <w14:textOutline w14:w="9525" w14:cap="rnd" w14:cmpd="sng" w14:algn="ctr">
+                            <w14:noFill/>
+                            <w14:prstDash w14:val="solid"/>
+                            <w14:bevel/>
+                          </w14:textOutline>
+                        </w:rPr>
+                      </w:pPr>
+                      <w:r>
+                        <w:rPr>
+                          <w:color w:val="E97132" w:themeColor="accent2"/>
+                          <w:sz w:val="16"/>
+                          <w:szCs w:val="16"/>
+                          <w14:textOutline w14:w="9525" w14:cap="rnd" w14:cmpd="sng" w14:algn="ctr">
+                            <w14:noFill/>
+                            <w14:prstDash w14:val="solid"/>
+                            <w14:bevel/>
+                          </w14:textOutline>
+                        </w:rPr>
+                        <w:t>Task #2 updates</w:t>
+                      </w:r>
+                    </w:p>
+                  </w:txbxContent>
+                </v:textbox>
+                <w10:wrap anchorx="margin"/>
+              </v:shape>
+            </w:pict>
+          </mc:Fallback>
+        </mc:AlternateContent>
+      </w:r>
+      <w:r>
+        <w:rPr>
+          <w:noProof/>
+          <w14:ligatures w14:val="standardContextual"/>
+        </w:rPr>
+        <mc:AlternateContent>
+          <mc:Choice Requires="wps">
+            <w:drawing>
+              <wp:anchor distT="0" distB="0" distL="114300" distR="114300" simplePos="0" relativeHeight="251661312" behindDoc="0" locked="0" layoutInCell="1" allowOverlap="1" wp14:anchorId="08157164" wp14:editId="3F1F7BF4">
+                <wp:simplePos x="0" y="0"/>
+                <wp:positionH relativeFrom="column">
+                  <wp:posOffset>4236142</wp:posOffset>
+                </wp:positionH>
+                <wp:positionV relativeFrom="paragraph">
+                  <wp:posOffset>1967040</wp:posOffset>
+                </wp:positionV>
+                <wp:extent cx="2630525" cy="1130680"/>
+                <wp:effectExtent l="0" t="0" r="17780" b="12700"/>
+                <wp:wrapNone/>
+                <wp:docPr id="386120118" name="Rectangle 1"/>
+                <wp:cNvGraphicFramePr/>
+                <a:graphic xmlns:a="http://schemas.openxmlformats.org/drawingml/2006/main">
+                  <a:graphicData uri="http://schemas.microsoft.com/office/word/2010/wordprocessingShape">
+                    <wps:wsp>
+                      <wps:cNvSpPr/>
+                      <wps:spPr>
+                        <a:xfrm>
+                          <a:off x="0" y="0"/>
+                          <a:ext cx="2630525" cy="1130680"/>
+                        </a:xfrm>
+                        <a:prstGeom prst="rect">
+                          <a:avLst/>
+                        </a:prstGeom>
+                        <a:noFill/>
+                        <a:ln>
+                          <a:solidFill>
+                            <a:srgbClr val="00B050"/>
+                          </a:solidFill>
+                        </a:ln>
+                      </wps:spPr>
+                      <wps:style>
+                        <a:lnRef idx="2">
+                          <a:schemeClr val="accent1">
+                            <a:shade val="15000"/>
+                          </a:schemeClr>
+                        </a:lnRef>
+                        <a:fillRef idx="1">
+                          <a:schemeClr val="accent1"/>
+                        </a:fillRef>
+                        <a:effectRef idx="0">
+                          <a:schemeClr val="accent1"/>
+                        </a:effectRef>
+                        <a:fontRef idx="minor">
+                          <a:schemeClr val="lt1"/>
+                        </a:fontRef>
+                      </wps:style>
+                      <wps:bodyPr rot="0" spcFirstLastPara="0" vertOverflow="overflow" horzOverflow="overflow" vert="horz" wrap="square" lIns="91440" tIns="45720" rIns="91440" bIns="45720" numCol="1" spcCol="0" rtlCol="0" fromWordArt="0" anchor="ctr" anchorCtr="0" forceAA="0" compatLnSpc="1">
+                        <a:prstTxWarp prst="textNoShape">
+                          <a:avLst/>
+                        </a:prstTxWarp>
+                        <a:noAutofit/>
+                      </wps:bodyPr>
+                    </wps:wsp>
+                  </a:graphicData>
+                </a:graphic>
+                <wp14:sizeRelH relativeFrom="margin">
+                  <wp14:pctWidth>0</wp14:pctWidth>
+                </wp14:sizeRelH>
+                <wp14:sizeRelV relativeFrom="margin">
+                  <wp14:pctHeight>0</wp14:pctHeight>
+                </wp14:sizeRelV>
+              </wp:anchor>
+            </w:drawing>
+          </mc:Choice>
+          <mc:Fallback>
+            <w:pict>
+              <v:rect w14:anchorId="3499B4A9" id="Rectangle 1" o:spid="_x0000_s1026" style="position:absolute;margin-left:333.55pt;margin-top:154.9pt;width:207.15pt;height:89.05pt;z-index:251661312;visibility:visible;mso-wrap-style:square;mso-width-percent:0;mso-height-percent:0;mso-wrap-distance-left:9pt;mso-wrap-distance-top:0;mso-wrap-distance-right:9pt;mso-wrap-distance-bottom:0;mso-position-horizontal:absolute;mso-position-horizontal-relative:text;mso-position-vertical:absolute;mso-position-vertical-relative:text;mso-width-percent:0;mso-height-percent:0;mso-width-relative:margin;mso-height-relative:margin;v-text-anchor:middle" o:gfxdata="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" filled="f" strokecolor="#00b050" strokeweight="1pt"/>
+            </w:pict>
+          </mc:Fallback>
+        </mc:AlternateContent>
+      </w:r>
+      <w:r>
+        <w:rPr>
+          <w:noProof/>
+          <w14:ligatures w14:val="standardContextual"/>
+        </w:rPr>
+        <mc:AlternateContent>
+          <mc:Choice Requires="wps">
+            <w:drawing>
+              <wp:anchor distT="0" distB="0" distL="114300" distR="114300" simplePos="0" relativeHeight="251659264" behindDoc="0" locked="0" layoutInCell="1" allowOverlap="1" wp14:anchorId="4C49FCD0" wp14:editId="31454D8E">
+                <wp:simplePos x="0" y="0"/>
+                <wp:positionH relativeFrom="column">
+                  <wp:posOffset>5423562</wp:posOffset>
+                </wp:positionH>
+                <wp:positionV relativeFrom="paragraph">
+                  <wp:posOffset>1056974</wp:posOffset>
+                </wp:positionV>
+                <wp:extent cx="988072" cy="602377"/>
+                <wp:effectExtent l="0" t="0" r="21590" b="26670"/>
+                <wp:wrapNone/>
+                <wp:docPr id="1659563371" name="Rectangle 1"/>
+                <wp:cNvGraphicFramePr/>
+                <a:graphic xmlns:a="http://schemas.openxmlformats.org/drawingml/2006/main">
+                  <a:graphicData uri="http://schemas.microsoft.com/office/word/2010/wordprocessingShape">
+                    <wps:wsp>
+                      <wps:cNvSpPr/>
+                      <wps:spPr>
+                        <a:xfrm>
+                          <a:off x="0" y="0"/>
+                          <a:ext cx="988072" cy="602377"/>
+                        </a:xfrm>
+                        <a:prstGeom prst="rect">
+                          <a:avLst/>
+                        </a:prstGeom>
+                        <a:noFill/>
+                        <a:ln>
+                          <a:solidFill>
+                            <a:schemeClr val="accent2"/>
+                          </a:solidFill>
+                        </a:ln>
+                      </wps:spPr>
+                      <wps:style>
+                        <a:lnRef idx="2">
+                          <a:schemeClr val="accent1">
+                            <a:shade val="15000"/>
+                          </a:schemeClr>
+                        </a:lnRef>
+                        <a:fillRef idx="1">
+                          <a:schemeClr val="accent1"/>
+                        </a:fillRef>
+                        <a:effectRef idx="0">
+                          <a:schemeClr val="accent1"/>
+                        </a:effectRef>
+                        <a:fontRef idx="minor">
+                          <a:schemeClr val="lt1"/>
+                        </a:fontRef>
+                      </wps:style>
+                      <wps:bodyPr rot="0" spcFirstLastPara="0" vertOverflow="overflow" horzOverflow="overflow" vert="horz" wrap="square" lIns="91440" tIns="45720" rIns="91440" bIns="45720" numCol="1" spcCol="0" rtlCol="0" fromWordArt="0" anchor="ctr" anchorCtr="0" forceAA="0" compatLnSpc="1">
+                        <a:prstTxWarp prst="textNoShape">
+                          <a:avLst/>
+                        </a:prstTxWarp>
+                        <a:noAutofit/>
+                      </wps:bodyPr>
+                    </wps:wsp>
+                  </a:graphicData>
+                </a:graphic>
+              </wp:anchor>
+            </w:drawing>
+          </mc:Choice>
+          <mc:Fallback>
+            <w:pict>
+              <v:rect w14:anchorId="58A6B212" id="Rectangle 1" o:spid="_x0000_s1026" style="position:absolute;margin-left:427.05pt;margin-top:83.25pt;width:77.8pt;height:47.45pt;z-index:251659264;visibility:visible;mso-wrap-style:square;mso-wrap-distance-left:9pt;mso-wrap-distance-top:0;mso-wrap-distance-right:9pt;mso-wrap-distance-bottom:0;mso-position-horizontal:absolute;mso-position-horizontal-relative:text;mso-position-vertical:absolute;mso-position-vertical-relative:text;v-text-anchor:middle" o:gfxdata="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" filled="f" strokecolor="#e97132 [3205]" strokeweight="1pt"/>
+            </w:pict>
+          </mc:Fallback>
+        </mc:AlternateContent>
+      </w:r>
       <w:r>
         <w:rPr>
           <w:noProof/>
@@ -857,6 +1415,24 @@
     </w:p>
     <w:p>
       <w:pPr>
+        <w:pStyle w:val="NormalWeb"/>
+        <w:jc w:val="center"/>
+      </w:pPr>
+    </w:p>
+    <w:p>
+      <w:pPr>
+        <w:pStyle w:val="NormalWeb"/>
+        <w:jc w:val="center"/>
+      </w:pPr>
+    </w:p>
+    <w:p>
+      <w:pPr>
+        <w:pStyle w:val="NormalWeb"/>
+        <w:jc w:val="center"/>
+      </w:pPr>
+    </w:p>
+    <w:p>
+      <w:pPr>
         <w:rPr>
           <w:rFonts w:ascii="Times New Roman" w:hAnsi="Times New Roman" w:cs="Times New Roman"/>
         </w:rPr>
@@ -867,6 +1443,7 @@
           <w:b/>
           <w:bCs/>
         </w:rPr>
+        <w:lastRenderedPageBreak/>
         <w:t>Task #3</w:t>
       </w:r>
     </w:p>
@@ -1014,7 +1591,6 @@
           <w:b/>
           <w:bCs/>
         </w:rPr>
-        <w:lastRenderedPageBreak/>
         <w:t xml:space="preserve">What </w:t>
       </w:r>
       <w:r>
@@ -1447,6 +2023,276 @@
     </w:lvl>
   </w:abstractNum>
   <w:abstractNum w:abstractNumId="2" w15:restartNumberingAfterBreak="0">
+    <w:nsid w:val="52E73167"/>
+    <w:multiLevelType w:val="multilevel"/>
+    <w:tmpl w:val="E04094B2"/>
+    <w:lvl w:ilvl="0">
+      <w:start w:val="1"/>
+      <w:numFmt w:val="decimal"/>
+      <w:lvlText w:val="%1."/>
+      <w:lvlJc w:val="left"/>
+      <w:pPr>
+        <w:tabs>
+          <w:tab w:val="num" w:pos="360"/>
+        </w:tabs>
+        <w:ind w:left="360" w:hanging="360"/>
+      </w:pPr>
+    </w:lvl>
+    <w:lvl w:ilvl="1">
+      <w:start w:val="1"/>
+      <w:numFmt w:val="bullet"/>
+      <w:lvlText w:val="o"/>
+      <w:lvlJc w:val="left"/>
+      <w:pPr>
+        <w:tabs>
+          <w:tab w:val="num" w:pos="1080"/>
+        </w:tabs>
+        <w:ind w:left="1080" w:hanging="360"/>
+      </w:pPr>
+      <w:rPr>
+        <w:rFonts w:ascii="Courier New" w:hAnsi="Courier New" w:hint="default"/>
+        <w:sz w:val="20"/>
+      </w:rPr>
+    </w:lvl>
+    <w:lvl w:ilvl="2">
+      <w:start w:val="1"/>
+      <w:numFmt w:val="bullet"/>
+      <w:lvlText w:val=""/>
+      <w:lvlJc w:val="left"/>
+      <w:pPr>
+        <w:tabs>
+          <w:tab w:val="num" w:pos="1800"/>
+        </w:tabs>
+        <w:ind w:left="1800" w:hanging="360"/>
+      </w:pPr>
+      <w:rPr>
+        <w:rFonts w:ascii="Wingdings" w:hAnsi="Wingdings" w:hint="default"/>
+        <w:sz w:val="20"/>
+      </w:rPr>
+    </w:lvl>
+    <w:lvl w:ilvl="3" w:tentative="1">
+      <w:start w:val="1"/>
+      <w:numFmt w:val="decimal"/>
+      <w:lvlText w:val="%4."/>
+      <w:lvlJc w:val="left"/>
+      <w:pPr>
+        <w:tabs>
+          <w:tab w:val="num" w:pos="2520"/>
+        </w:tabs>
+        <w:ind w:left="2520" w:hanging="360"/>
+      </w:pPr>
+    </w:lvl>
+    <w:lvl w:ilvl="4" w:tentative="1">
+      <w:start w:val="1"/>
+      <w:numFmt w:val="decimal"/>
+      <w:lvlText w:val="%5."/>
+      <w:lvlJc w:val="left"/>
+      <w:pPr>
+        <w:tabs>
+          <w:tab w:val="num" w:pos="3240"/>
+        </w:tabs>
+        <w:ind w:left="3240" w:hanging="360"/>
+      </w:pPr>
+    </w:lvl>
+    <w:lvl w:ilvl="5" w:tentative="1">
+      <w:start w:val="1"/>
+      <w:numFmt w:val="decimal"/>
+      <w:lvlText w:val="%6."/>
+      <w:lvlJc w:val="left"/>
+      <w:pPr>
+        <w:tabs>
+          <w:tab w:val="num" w:pos="3960"/>
+        </w:tabs>
+        <w:ind w:left="3960" w:hanging="360"/>
+      </w:pPr>
+    </w:lvl>
+    <w:lvl w:ilvl="6" w:tentative="1">
+      <w:start w:val="1"/>
+      <w:numFmt w:val="decimal"/>
+      <w:lvlText w:val="%7."/>
+      <w:lvlJc w:val="left"/>
+      <w:pPr>
+        <w:tabs>
+          <w:tab w:val="num" w:pos="4680"/>
+        </w:tabs>
+        <w:ind w:left="4680" w:hanging="360"/>
+      </w:pPr>
+    </w:lvl>
+    <w:lvl w:ilvl="7" w:tentative="1">
+      <w:start w:val="1"/>
+      <w:numFmt w:val="decimal"/>
+      <w:lvlText w:val="%8."/>
+      <w:lvlJc w:val="left"/>
+      <w:pPr>
+        <w:tabs>
+          <w:tab w:val="num" w:pos="5400"/>
+        </w:tabs>
+        <w:ind w:left="5400" w:hanging="360"/>
+      </w:pPr>
+    </w:lvl>
+    <w:lvl w:ilvl="8" w:tentative="1">
+      <w:start w:val="1"/>
+      <w:numFmt w:val="decimal"/>
+      <w:lvlText w:val="%9."/>
+      <w:lvlJc w:val="left"/>
+      <w:pPr>
+        <w:tabs>
+          <w:tab w:val="num" w:pos="6120"/>
+        </w:tabs>
+        <w:ind w:left="6120" w:hanging="360"/>
+      </w:pPr>
+    </w:lvl>
+  </w:abstractNum>
+  <w:abstractNum w:abstractNumId="3" w15:restartNumberingAfterBreak="0">
+    <w:nsid w:val="56B7007A"/>
+    <w:multiLevelType w:val="multilevel"/>
+    <w:tmpl w:val="E05EFA44"/>
+    <w:lvl w:ilvl="0">
+      <w:start w:val="1"/>
+      <w:numFmt w:val="bullet"/>
+      <w:lvlText w:val=""/>
+      <w:lvlJc w:val="left"/>
+      <w:pPr>
+        <w:tabs>
+          <w:tab w:val="num" w:pos="720"/>
+        </w:tabs>
+        <w:ind w:left="720" w:hanging="360"/>
+      </w:pPr>
+      <w:rPr>
+        <w:rFonts w:ascii="Symbol" w:hAnsi="Symbol" w:hint="default"/>
+        <w:sz w:val="20"/>
+      </w:rPr>
+    </w:lvl>
+    <w:lvl w:ilvl="1" w:tentative="1">
+      <w:start w:val="1"/>
+      <w:numFmt w:val="bullet"/>
+      <w:lvlText w:val="o"/>
+      <w:lvlJc w:val="left"/>
+      <w:pPr>
+        <w:tabs>
+          <w:tab w:val="num" w:pos="1440"/>
+        </w:tabs>
+        <w:ind w:left="1440" w:hanging="360"/>
+      </w:pPr>
+      <w:rPr>
+        <w:rFonts w:ascii="Courier New" w:hAnsi="Courier New" w:hint="default"/>
+        <w:sz w:val="20"/>
+      </w:rPr>
+    </w:lvl>
+    <w:lvl w:ilvl="2" w:tentative="1">
+      <w:start w:val="1"/>
+      <w:numFmt w:val="bullet"/>
+      <w:lvlText w:val=""/>
+      <w:lvlJc w:val="left"/>
+      <w:pPr>
+        <w:tabs>
+          <w:tab w:val="num" w:pos="2160"/>
+        </w:tabs>
+        <w:ind w:left="2160" w:hanging="360"/>
+      </w:pPr>
+      <w:rPr>
+        <w:rFonts w:ascii="Wingdings" w:hAnsi="Wingdings" w:hint="default"/>
+        <w:sz w:val="20"/>
+      </w:rPr>
+    </w:lvl>
+    <w:lvl w:ilvl="3" w:tentative="1">
+      <w:start w:val="1"/>
+      <w:numFmt w:val="bullet"/>
+      <w:lvlText w:val=""/>
+      <w:lvlJc w:val="left"/>
+      <w:pPr>
+        <w:tabs>
+          <w:tab w:val="num" w:pos="2880"/>
+        </w:tabs>
+        <w:ind w:left="2880" w:hanging="360"/>
+      </w:pPr>
+      <w:rPr>
+        <w:rFonts w:ascii="Wingdings" w:hAnsi="Wingdings" w:hint="default"/>
+        <w:sz w:val="20"/>
+      </w:rPr>
+    </w:lvl>
+    <w:lvl w:ilvl="4" w:tentative="1">
+      <w:start w:val="1"/>
+      <w:numFmt w:val="bullet"/>
+      <w:lvlText w:val=""/>
+      <w:lvlJc w:val="left"/>
+      <w:pPr>
+        <w:tabs>
+          <w:tab w:val="num" w:pos="3600"/>
+        </w:tabs>
+        <w:ind w:left="3600" w:hanging="360"/>
+      </w:pPr>
+      <w:rPr>
+        <w:rFonts w:ascii="Wingdings" w:hAnsi="Wingdings" w:hint="default"/>
+        <w:sz w:val="20"/>
+      </w:rPr>
+    </w:lvl>
+    <w:lvl w:ilvl="5" w:tentative="1">
+      <w:start w:val="1"/>
+      <w:numFmt w:val="bullet"/>
+      <w:lvlText w:val=""/>
+      <w:lvlJc w:val="left"/>
+      <w:pPr>
+        <w:tabs>
+          <w:tab w:val="num" w:pos="4320"/>
+        </w:tabs>
+        <w:ind w:left="4320" w:hanging="360"/>
+      </w:pPr>
+      <w:rPr>
+        <w:rFonts w:ascii="Wingdings" w:hAnsi="Wingdings" w:hint="default"/>
+        <w:sz w:val="20"/>
+      </w:rPr>
+    </w:lvl>
+    <w:lvl w:ilvl="6" w:tentative="1">
+      <w:start w:val="1"/>
+      <w:numFmt w:val="bullet"/>
+      <w:lvlText w:val=""/>
+      <w:lvlJc w:val="left"/>
+      <w:pPr>
+        <w:tabs>
+          <w:tab w:val="num" w:pos="5040"/>
+        </w:tabs>
+        <w:ind w:left="5040" w:hanging="360"/>
+      </w:pPr>
+      <w:rPr>
+        <w:rFonts w:ascii="Wingdings" w:hAnsi="Wingdings" w:hint="default"/>
+        <w:sz w:val="20"/>
+      </w:rPr>
+    </w:lvl>
+    <w:lvl w:ilvl="7" w:tentative="1">
+      <w:start w:val="1"/>
+      <w:numFmt w:val="bullet"/>
+      <w:lvlText w:val=""/>
+      <w:lvlJc w:val="left"/>
+      <w:pPr>
+        <w:tabs>
+          <w:tab w:val="num" w:pos="5760"/>
+        </w:tabs>
+        <w:ind w:left="5760" w:hanging="360"/>
+      </w:pPr>
+      <w:rPr>
+        <w:rFonts w:ascii="Wingdings" w:hAnsi="Wingdings" w:hint="default"/>
+        <w:sz w:val="20"/>
+      </w:rPr>
+    </w:lvl>
+    <w:lvl w:ilvl="8" w:tentative="1">
+      <w:start w:val="1"/>
+      <w:numFmt w:val="bullet"/>
+      <w:lvlText w:val=""/>
+      <w:lvlJc w:val="left"/>
+      <w:pPr>
+        <w:tabs>
+          <w:tab w:val="num" w:pos="6480"/>
+        </w:tabs>
+        <w:ind w:left="6480" w:hanging="360"/>
+      </w:pPr>
+      <w:rPr>
+        <w:rFonts w:ascii="Wingdings" w:hAnsi="Wingdings" w:hint="default"/>
+        <w:sz w:val="20"/>
+      </w:rPr>
+    </w:lvl>
+  </w:abstractNum>
+  <w:abstractNum w:abstractNumId="4" w15:restartNumberingAfterBreak="0">
     <w:nsid w:val="613615C1"/>
     <w:multiLevelType w:val="multilevel"/>
     <w:tmpl w:val="9AD6A1F8"/>
@@ -1595,7 +2441,7 @@
       </w:rPr>
     </w:lvl>
   </w:abstractNum>
-  <w:abstractNum w:abstractNumId="3" w15:restartNumberingAfterBreak="0">
+  <w:abstractNum w:abstractNumId="5" w15:restartNumberingAfterBreak="0">
     <w:nsid w:val="68FD75A1"/>
     <w:multiLevelType w:val="hybridMultilevel"/>
     <w:tmpl w:val="09E2A74E"/>
@@ -1708,7 +2554,7 @@
       </w:rPr>
     </w:lvl>
   </w:abstractNum>
-  <w:abstractNum w:abstractNumId="4" w15:restartNumberingAfterBreak="0">
+  <w:abstractNum w:abstractNumId="6" w15:restartNumberingAfterBreak="0">
     <w:nsid w:val="6AA336D5"/>
     <w:multiLevelType w:val="multilevel"/>
     <w:tmpl w:val="7E0AAE70"/>
@@ -1857,7 +2703,7 @@
       </w:rPr>
     </w:lvl>
   </w:abstractNum>
-  <w:abstractNum w:abstractNumId="5" w15:restartNumberingAfterBreak="0">
+  <w:abstractNum w:abstractNumId="7" w15:restartNumberingAfterBreak="0">
     <w:nsid w:val="70E43475"/>
     <w:multiLevelType w:val="multilevel"/>
     <w:tmpl w:val="2FB6E088"/>
@@ -2006,7 +2852,7 @@
       </w:rPr>
     </w:lvl>
   </w:abstractNum>
-  <w:abstractNum w:abstractNumId="6" w15:restartNumberingAfterBreak="0">
+  <w:abstractNum w:abstractNumId="8" w15:restartNumberingAfterBreak="0">
     <w:nsid w:val="7DCD66E2"/>
     <w:multiLevelType w:val="multilevel"/>
     <w:tmpl w:val="5C209774"/>
@@ -2159,21 +3005,27 @@
     <w:abstractNumId w:val="1"/>
   </w:num>
   <w:num w:numId="2" w16cid:durableId="1026097494">
-    <w:abstractNumId w:val="5"/>
+    <w:abstractNumId w:val="7"/>
   </w:num>
   <w:num w:numId="3" w16cid:durableId="1813137839">
     <w:abstractNumId w:val="0"/>
   </w:num>
   <w:num w:numId="4" w16cid:durableId="1954362842">
+    <w:abstractNumId w:val="8"/>
+  </w:num>
+  <w:num w:numId="5" w16cid:durableId="643196360">
+    <w:abstractNumId w:val="4"/>
+  </w:num>
+  <w:num w:numId="6" w16cid:durableId="1004018012">
     <w:abstractNumId w:val="6"/>
   </w:num>
-  <w:num w:numId="5" w16cid:durableId="643196360">
+  <w:num w:numId="7" w16cid:durableId="331836932">
+    <w:abstractNumId w:val="5"/>
+  </w:num>
+  <w:num w:numId="8" w16cid:durableId="11227790">
     <w:abstractNumId w:val="2"/>
   </w:num>
-  <w:num w:numId="6" w16cid:durableId="1004018012">
-    <w:abstractNumId w:val="4"/>
-  </w:num>
-  <w:num w:numId="7" w16cid:durableId="331836932">
+  <w:num w:numId="9" w16cid:durableId="1421295297">
     <w:abstractNumId w:val="3"/>
   </w:num>
 </w:numbering>
@@ -2630,7 +3482,6 @@
     <w:next w:val="Normal"/>
     <w:link w:val="Heading3Char"/>
     <w:uiPriority w:val="9"/>
-    <w:semiHidden/>
     <w:unhideWhenUsed/>
     <w:qFormat/>
     <w:rsid w:val="005871BB"/>
@@ -2782,7 +3633,6 @@
   <w:style w:type="character" w:default="1" w:styleId="DefaultParagraphFont">
     <w:name w:val="Default Paragraph Font"/>
     <w:uiPriority w:val="1"/>
-    <w:semiHidden/>
     <w:unhideWhenUsed/>
   </w:style>
   <w:style w:type="table" w:default="1" w:styleId="TableNormal">
@@ -2838,7 +3688,6 @@
     <w:basedOn w:val="DefaultParagraphFont"/>
     <w:link w:val="Heading3"/>
     <w:uiPriority w:val="9"/>
-    <w:semiHidden/>
     <w:rsid w:val="005871BB"/>
     <w:rPr>
       <w:rFonts w:eastAsiaTheme="majorEastAsia" w:cstheme="majorBidi"/>
@@ -3153,6 +4002,17 @@
       <w:shd w:val="clear" w:color="auto" w:fill="E1DFDD"/>
     </w:rPr>
   </w:style>
+  <w:style w:type="character" w:styleId="Strong">
+    <w:name w:val="Strong"/>
+    <w:basedOn w:val="DefaultParagraphFont"/>
+    <w:uiPriority w:val="22"/>
+    <w:qFormat/>
+    <w:rsid w:val="004C2DF2"/>
+    <w:rPr>
+      <w:b/>
+      <w:bCs/>
+    </w:rPr>
+  </w:style>
 </w:styles>
 </file>
 

</xml_diff>